<commit_message>
Updated game story of DnD and added a world map.
</commit_message>
<xml_diff>
--- a/hobby/foursome/game.docx
+++ b/hobby/foursome/game.docx
@@ -120,23 +120,7 @@
     </w:p>
     <w:p>
       <w:r>
-        <w:t xml:space="preserve">Out of the crowd, we could see three outstanding figures. In the middle of the room, slightly to the side, an envoy is sitting surrounded by her retinue discussing some </w:t>
-      </w:r>
-      <w:proofErr w:type="gramStart"/>
-      <w:r>
-        <w:t>future plans</w:t>
-      </w:r>
-      <w:proofErr w:type="gramEnd"/>
-      <w:r>
-        <w:t xml:space="preserve"> they will follow once they reach the land. Further down, in the shades, a mysterious figure is sitting, his face is unseen due to the hoodie he is wearing, who knows what </w:t>
-      </w:r>
-      <w:proofErr w:type="gramStart"/>
-      <w:r>
-        <w:t>is he</w:t>
-      </w:r>
-      <w:proofErr w:type="gramEnd"/>
-      <w:r>
-        <w:t xml:space="preserve"> up to. Going to the deck, right on the edge, a hot-shot lady is standing and gazing far into the sea horizon.</w:t>
+        <w:t>Out of the crowd, we could see three outstanding figures. In the middle of the room, slightly to the side, an envoy is sitting surrounded by her retinue discussing some future plans they will follow once they reach the land. Further down, in the shades, a mysterious figure is sitting, his face is unseen due to the hoodie he is wearing, who knows what is he up to. Going to the deck, right on the edge, a hot-shot lady is standing and gazing far into the sea horizon.</w:t>
       </w:r>
     </w:p>
     <w:p>
@@ -147,24 +131,14 @@
       <w:r>
         <w:t xml:space="preserve">Table </w:t>
       </w:r>
-      <w:r>
-        <w:fldChar w:fldCharType="begin"/>
-      </w:r>
-      <w:r>
-        <w:instrText xml:space="preserve"> SEQ Table \* ARABIC </w:instrText>
-      </w:r>
-      <w:r>
-        <w:fldChar w:fldCharType="separate"/>
-      </w:r>
-      <w:r>
-        <w:rPr>
-          <w:noProof/>
-        </w:rPr>
-        <w:t>1</w:t>
-      </w:r>
-      <w:r>
-        <w:fldChar w:fldCharType="end"/>
-      </w:r>
+      <w:fldSimple w:instr=" SEQ Table \* ARABIC ">
+        <w:r>
+          <w:rPr>
+            <w:noProof/>
+          </w:rPr>
+          <w:t>1</w:t>
+        </w:r>
+      </w:fldSimple>
       <w:r>
         <w:t xml:space="preserve">. A table with suggestions for GM to create a </w:t>
       </w:r>
@@ -863,24 +837,14 @@
       <w:r>
         <w:t xml:space="preserve">Table </w:t>
       </w:r>
-      <w:r>
-        <w:fldChar w:fldCharType="begin"/>
-      </w:r>
-      <w:r>
-        <w:instrText xml:space="preserve"> SEQ Table \* ARABIC </w:instrText>
-      </w:r>
-      <w:r>
-        <w:fldChar w:fldCharType="separate"/>
-      </w:r>
-      <w:r>
-        <w:rPr>
-          <w:noProof/>
-        </w:rPr>
-        <w:t>2</w:t>
-      </w:r>
-      <w:r>
-        <w:fldChar w:fldCharType="end"/>
-      </w:r>
+      <w:fldSimple w:instr=" SEQ Table \* ARABIC ">
+        <w:r>
+          <w:rPr>
+            <w:noProof/>
+          </w:rPr>
+          <w:t>2</w:t>
+        </w:r>
+      </w:fldSimple>
       <w:r>
         <w:t>. A table with the results of the rolling to decide on the fantasy adventure.</w:t>
       </w:r>
@@ -1059,24 +1023,14 @@
       <w:r>
         <w:t xml:space="preserve">Table </w:t>
       </w:r>
-      <w:r>
-        <w:fldChar w:fldCharType="begin"/>
-      </w:r>
-      <w:r>
-        <w:instrText xml:space="preserve"> SEQ Table \* ARABIC </w:instrText>
-      </w:r>
-      <w:r>
-        <w:fldChar w:fldCharType="separate"/>
-      </w:r>
-      <w:r>
-        <w:rPr>
-          <w:noProof/>
-        </w:rPr>
-        <w:t>3</w:t>
-      </w:r>
-      <w:r>
-        <w:fldChar w:fldCharType="end"/>
-      </w:r>
+      <w:fldSimple w:instr=" SEQ Table \* ARABIC ">
+        <w:r>
+          <w:rPr>
+            <w:noProof/>
+          </w:rPr>
+          <w:t>3</w:t>
+        </w:r>
+      </w:fldSimple>
       <w:r>
         <w:t>.</w:t>
       </w:r>
@@ -1227,7 +1181,7 @@
               <w:cnfStyle w:val="000000100000" w:firstRow="0" w:lastRow="0" w:firstColumn="0" w:lastColumn="0" w:oddVBand="0" w:evenVBand="0" w:oddHBand="1" w:evenHBand="0" w:firstRowFirstColumn="0" w:firstRowLastColumn="0" w:lastRowFirstColumn="0" w:lastRowLastColumn="0"/>
             </w:pPr>
             <w:r>
-              <w:t>?</w:t>
+              <w:t>Heroic</w:t>
             </w:r>
           </w:p>
         </w:tc>
@@ -1279,7 +1233,7 @@
               <w:cnfStyle w:val="000000000000" w:firstRow="0" w:lastRow="0" w:firstColumn="0" w:lastColumn="0" w:oddVBand="0" w:evenVBand="0" w:oddHBand="0" w:evenHBand="0" w:firstRowFirstColumn="0" w:firstRowLastColumn="0" w:lastRowFirstColumn="0" w:lastRowLastColumn="0"/>
             </w:pPr>
             <w:r>
-              <w:t>?</w:t>
+              <w:t>Doctor</w:t>
             </w:r>
           </w:p>
         </w:tc>
@@ -1334,7 +1288,7 @@
               <w:cnfStyle w:val="000000100000" w:firstRow="0" w:lastRow="0" w:firstColumn="0" w:lastColumn="0" w:oddVBand="0" w:evenVBand="0" w:oddHBand="1" w:evenHBand="0" w:firstRowFirstColumn="0" w:firstRowLastColumn="0" w:lastRowFirstColumn="0" w:lastRowLastColumn="0"/>
             </w:pPr>
             <w:r>
-              <w:t>?</w:t>
+              <w:t>5</w:t>
             </w:r>
           </w:p>
         </w:tc>
@@ -1386,7 +1340,7 @@
               <w:cnfStyle w:val="000000000000" w:firstRow="0" w:lastRow="0" w:firstColumn="0" w:lastColumn="0" w:oddVBand="0" w:evenVBand="0" w:oddHBand="0" w:evenHBand="0" w:firstRowFirstColumn="0" w:firstRowLastColumn="0" w:lastRowFirstColumn="0" w:lastRowLastColumn="0"/>
             </w:pPr>
             <w:r>
-              <w:t>?</w:t>
+              <w:t>Dr Cho’p’stick</w:t>
             </w:r>
           </w:p>
         </w:tc>
@@ -1441,7 +1395,7 @@
               <w:cnfStyle w:val="000000100000" w:firstRow="0" w:lastRow="0" w:firstColumn="0" w:lastColumn="0" w:oddVBand="0" w:evenVBand="0" w:oddHBand="1" w:evenHBand="0" w:firstRowFirstColumn="0" w:firstRowLastColumn="0" w:lastRowFirstColumn="0" w:lastRowLastColumn="0"/>
             </w:pPr>
             <w:r>
-              <w:t>?</w:t>
+              <w:t>Solve Weird Space Mysteries</w:t>
             </w:r>
           </w:p>
         </w:tc>
@@ -1533,11 +1487,9 @@
           <w:numId w:val="6"/>
         </w:numPr>
       </w:pPr>
-      <w:proofErr w:type="spellStart"/>
       <w:r>
         <w:t>Fightercraft</w:t>
       </w:r>
-      <w:proofErr w:type="spellEnd"/>
     </w:p>
     <w:p>
       <w:r>
@@ -1553,13 +1505,7 @@
         </w:numPr>
       </w:pPr>
       <w:r>
-        <w:t>Fuel Hog (always needs energy</w:t>
-      </w:r>
-      <w:r>
-        <w:t xml:space="preserve"> </w:t>
-      </w:r>
-      <w:r>
-        <w:t>crystals)</w:t>
+        <w:t>Fuel Hog (always needs energy crystals)</w:t>
       </w:r>
     </w:p>
     <w:p>
@@ -1571,13 +1517,7 @@
         </w:numPr>
       </w:pPr>
       <w:r>
-        <w:t>Only One Medical Pod (and Captain Darcy is</w:t>
-      </w:r>
-      <w:r>
-        <w:t xml:space="preserve"> </w:t>
-      </w:r>
-      <w:r>
-        <w:t>in it)</w:t>
+        <w:t>Only One Medical Pod (and Captain Darcy is in it)</w:t>
       </w:r>
     </w:p>
     <w:p>
@@ -1589,13 +1529,7 @@
         </w:numPr>
       </w:pPr>
       <w:r>
-        <w:t>Horrible Circuit Breakers (in battle, consoles tend</w:t>
-      </w:r>
-      <w:r>
-        <w:t xml:space="preserve"> </w:t>
-      </w:r>
-      <w:r>
-        <w:t>to explode on the bridge)</w:t>
+        <w:t>Horrible Circuit Breakers (in battle, consoles tend to explode on the bridge)</w:t>
       </w:r>
     </w:p>
     <w:p>
@@ -1607,13 +1541,7 @@
         </w:numPr>
       </w:pPr>
       <w:r>
-        <w:t>Grim Reputation (Captain</w:t>
-      </w:r>
-      <w:r>
-        <w:t xml:space="preserve"> </w:t>
-      </w:r>
-      <w:r>
-        <w:t>Darcy did some bad stuff in the past)</w:t>
+        <w:t>Grim Reputation (Captain Darcy did some bad stuff in the past)</w:t>
       </w:r>
     </w:p>
     <w:p/>
@@ -1682,7 +1610,7 @@
               <w:cnfStyle w:val="000000100000" w:firstRow="0" w:lastRow="0" w:firstColumn="0" w:lastColumn="0" w:oddVBand="0" w:evenVBand="0" w:oddHBand="1" w:evenHBand="0" w:firstRowFirstColumn="0" w:firstRowLastColumn="0" w:lastRowFirstColumn="0" w:lastRowLastColumn="0"/>
             </w:pPr>
             <w:r>
-              <w:t>Fast</w:t>
+              <w:t>Superior Sensors</w:t>
             </w:r>
           </w:p>
         </w:tc>
@@ -1695,7 +1623,7 @@
               <w:cnfStyle w:val="000000100000" w:firstRow="0" w:lastRow="0" w:firstColumn="0" w:lastColumn="0" w:oddVBand="0" w:evenVBand="0" w:oddHBand="1" w:evenHBand="0" w:firstRowFirstColumn="0" w:firstRowLastColumn="0" w:lastRowFirstColumn="0" w:lastRowLastColumn="0"/>
             </w:pPr>
             <w:r>
-              <w:t>Nimble</w:t>
+              <w:t>Powerful Shields</w:t>
             </w:r>
           </w:p>
         </w:tc>
@@ -1722,7 +1650,7 @@
               <w:cnfStyle w:val="000000000000" w:firstRow="0" w:lastRow="0" w:firstColumn="0" w:lastColumn="0" w:oddVBand="0" w:evenVBand="0" w:oddHBand="0" w:evenHBand="0" w:firstRowFirstColumn="0" w:firstRowLastColumn="0" w:lastRowFirstColumn="0" w:lastRowLastColumn="0"/>
             </w:pPr>
             <w:r>
-              <w:t>Fuel Hog (always needs energy crystals)</w:t>
+              <w:t>Grim Reputation</w:t>
             </w:r>
           </w:p>
         </w:tc>
@@ -2973,6 +2901,7 @@
   <w:style w:type="character" w:default="1" w:styleId="DefaultParagraphFont">
     <w:name w:val="Default Paragraph Font"/>
     <w:uiPriority w:val="1"/>
+    <w:semiHidden/>
     <w:unhideWhenUsed/>
   </w:style>
   <w:style w:type="table" w:default="1" w:styleId="TableNormal">

</xml_diff>